<commit_message>
more md cleanups for printable docs
</commit_message>
<xml_diff>
--- a/modules/monkey/docs/printableDocs.docx
+++ b/modules/monkey/docs/printableDocs.docx
@@ -12328,6 +12328,9 @@
         <w:pStyle w:val="BodyText"/>
       </w:pPr>
       <w:r>
+        <w:t xml:space="preserve">-</w:t>
+      </w:r>
+      <w:r>
         <w:rPr>
           <w:rStyle w:val="VerbatimChar"/>
         </w:rPr>
@@ -12380,6 +12383,24 @@
         <w:rPr>
           <w:rStyle w:val="VerbatimChar"/>
         </w:rPr>
+        <w:t xml:space="preserve">    'public by default'</w:t>
+      </w:r>
+      <w:r>
+        <w:br w:type="textWrapping"/>
+      </w:r>
+      <w:r>
+        <w:rPr>
+          <w:rStyle w:val="VerbatimChar"/>
+        </w:rPr>
+        <w:t xml:space="preserve">    Field i:Int</w:t>
+      </w:r>
+      <w:r>
+        <w:br w:type="textWrapping"/>
+      </w:r>
+      <w:r>
+        <w:rPr>
+          <w:rStyle w:val="VerbatimChar"/>
+        </w:rPr>
         <w:t xml:space="preserve"/>
       </w:r>
       <w:r>
@@ -12389,16 +12410,7 @@
         <w:rPr>
           <w:rStyle w:val="VerbatimChar"/>
         </w:rPr>
-        <w:t xml:space="preserve">    'public by default'</w:t>
-      </w:r>
-      <w:r>
-        <w:br w:type="textWrapping"/>
-      </w:r>
-      <w:r>
-        <w:rPr>
-          <w:rStyle w:val="VerbatimChar"/>
-        </w:rPr>
-        <w:t xml:space="preserve">    Field i:Int</w:t>
+        <w:t xml:space="preserve">    Protected</w:t>
       </w:r>
       <w:r>
         <w:br w:type="textWrapping"/>
@@ -12416,7 +12428,34 @@
         <w:rPr>
           <w:rStyle w:val="VerbatimChar"/>
         </w:rPr>
-        <w:t xml:space="preserve">    Protected</w:t>
+        <w:t xml:space="preserve">    Field someProtectedThing:Int</w:t>
+      </w:r>
+      <w:r>
+        <w:br w:type="textWrapping"/>
+      </w:r>
+      <w:r>
+        <w:rPr>
+          <w:rStyle w:val="VerbatimChar"/>
+        </w:rPr>
+        <w:t xml:space="preserve">    Method doSomething()</w:t>
+      </w:r>
+      <w:r>
+        <w:br w:type="textWrapping"/>
+      </w:r>
+      <w:r>
+        <w:rPr>
+          <w:rStyle w:val="VerbatimChar"/>
+        </w:rPr>
+        <w:t xml:space="preserve">        Print "Doing something"</w:t>
+      </w:r>
+      <w:r>
+        <w:br w:type="textWrapping"/>
+      </w:r>
+      <w:r>
+        <w:rPr>
+          <w:rStyle w:val="VerbatimChar"/>
+        </w:rPr>
+        <w:t xml:space="preserve">    End</w:t>
       </w:r>
       <w:r>
         <w:br w:type="textWrapping"/>
@@ -12434,7 +12473,7 @@
         <w:rPr>
           <w:rStyle w:val="VerbatimChar"/>
         </w:rPr>
-        <w:t xml:space="preserve">    Field someProtectedThing:Int</w:t>
+        <w:t xml:space="preserve">    Private</w:t>
       </w:r>
       <w:r>
         <w:br w:type="textWrapping"/>
@@ -12452,70 +12491,7 @@
         <w:rPr>
           <w:rStyle w:val="VerbatimChar"/>
         </w:rPr>
-        <w:t xml:space="preserve">    Method doSomething()</w:t>
-      </w:r>
-      <w:r>
-        <w:br w:type="textWrapping"/>
-      </w:r>
-      <w:r>
-        <w:rPr>
-          <w:rStyle w:val="VerbatimChar"/>
-        </w:rPr>
-        <w:t xml:space="preserve">        Print "Doing something"</w:t>
-      </w:r>
-      <w:r>
-        <w:br w:type="textWrapping"/>
-      </w:r>
-      <w:r>
-        <w:rPr>
-          <w:rStyle w:val="VerbatimChar"/>
-        </w:rPr>
-        <w:t xml:space="preserve">    End</w:t>
-      </w:r>
-      <w:r>
-        <w:br w:type="textWrapping"/>
-      </w:r>
-      <w:r>
-        <w:rPr>
-          <w:rStyle w:val="VerbatimChar"/>
-        </w:rPr>
-        <w:t xml:space="preserve"/>
-      </w:r>
-      <w:r>
-        <w:br w:type="textWrapping"/>
-      </w:r>
-      <w:r>
-        <w:rPr>
-          <w:rStyle w:val="VerbatimChar"/>
-        </w:rPr>
-        <w:t xml:space="preserve">    Private</w:t>
-      </w:r>
-      <w:r>
-        <w:br w:type="textWrapping"/>
-      </w:r>
-      <w:r>
-        <w:rPr>
-          <w:rStyle w:val="VerbatimChar"/>
-        </w:rPr>
-        <w:t xml:space="preserve"/>
-      </w:r>
-      <w:r>
-        <w:br w:type="textWrapping"/>
-      </w:r>
-      <w:r>
-        <w:rPr>
-          <w:rStyle w:val="VerbatimChar"/>
-        </w:rPr>
         <w:t xml:space="preserve">    Field _somePrivateThing:String</w:t>
-      </w:r>
-      <w:r>
-        <w:br w:type="textWrapping"/>
-      </w:r>
-      <w:r>
-        <w:rPr>
-          <w:rStyle w:val="VerbatimChar"/>
-        </w:rPr>
-        <w:t xml:space="preserve"/>
       </w:r>
       <w:r>
         <w:br w:type="textWrapping"/>
@@ -12572,13 +12548,13 @@
     <w:tbl>
       <w:tblPr>
         <w:tblStyle w:val="TableNormal"/>
-        <w:tblW w:type="pct" w:w="2847.222222222222"/>
+        <w:tblW w:type="pct" w:w="4999.999999999999"/>
         <w:tblLook w:firstRow="1"/>
       </w:tblPr>
       <w:tblGrid>
-        <w:gridCol w:w="2200"/>
-        <w:gridCol w:w="1320"/>
-        <w:gridCol w:w="990"/>
+        <w:gridCol w:w="2406"/>
+        <w:gridCol w:w="802"/>
+        <w:gridCol w:w="4711"/>
       </w:tblGrid>
       <w:tr>
         <w:trPr>
@@ -12628,7 +12604,7 @@
           <w:p>
             <w:pPr>
               <w:pStyle w:val="Compact"/>
-              <w:jc w:val="left"/>
+              <w:jc w:val="center"/>
             </w:pPr>
             <w:r>
               <w:t xml:space="preserve">Meaning</w:t>
@@ -12663,7 +12639,7 @@
           <w:p>
             <w:pPr>
               <w:pStyle w:val="Compact"/>
-              <w:jc w:val="left"/>
+              <w:jc w:val="center"/>
             </w:pPr>
             <w:r>
               <w:t xml:space="preserve">The current build target. One of: "windows", "macos", "linux", "android", "ios", "emscripten"</w:t>
@@ -12698,7 +12674,7 @@
           <w:p>
             <w:pPr>
               <w:pStyle w:val="Compact"/>
-              <w:jc w:val="left"/>
+              <w:jc w:val="center"/>
             </w:pPr>
             <w:r>
               <w:t xml:space="preserve">The current build config. One of: "release", "debug"</w:t>
@@ -12733,7 +12709,7 @@
           <w:p>
             <w:pPr>
               <w:pStyle w:val="Compact"/>
-              <w:jc w:val="left"/>
+              <w:jc w:val="center"/>
             </w:pPr>
             <w:r>
               <w:t xml:space="preserve">True if the current build target is windows, macos or linux.</w:t>
@@ -12768,7 +12744,7 @@
           <w:p>
             <w:pPr>
               <w:pStyle w:val="Compact"/>
-              <w:jc w:val="left"/>
+              <w:jc w:val="center"/>
             </w:pPr>
             <w:r>
               <w:t xml:space="preserve">True if the current build target is android or ios.</w:t>
@@ -12803,7 +12779,7 @@
           <w:p>
             <w:pPr>
               <w:pStyle w:val="Compact"/>
-              <w:jc w:val="left"/>
+              <w:jc w:val="center"/>
             </w:pPr>
             <w:r>
               <w:t xml:space="preserve">True if the current build target is emscripten.</w:t>
@@ -12838,7 +12814,7 @@
           <w:p>
             <w:pPr>
               <w:pStyle w:val="Compact"/>
-              <w:jc w:val="left"/>
+              <w:jc w:val="center"/>
             </w:pPr>
             <w:r>
               <w:t xml:space="preserve">True if the current build config is debug.</w:t>
@@ -12873,7 +12849,7 @@
           <w:p>
             <w:pPr>
               <w:pStyle w:val="Compact"/>
-              <w:jc w:val="left"/>
+              <w:jc w:val="center"/>
             </w:pPr>
             <w:r>
               <w:t xml:space="preserve">True if the current build config is release.</w:t>
@@ -15409,10 +15385,54 @@
     </w:p>
     <w:p>
       <w:pPr>
+        <w:pStyle w:val="Heading4"/>
+      </w:pPr>
+      <w:bookmarkStart w:id="93" w:name="inline-code-comments"/>
+      <w:bookmarkEnd w:id="93"/>
+      <w:r>
+        <w:t xml:space="preserve">Inline Code comments</w:t>
+      </w:r>
+    </w:p>
+    <w:p>
+      <w:pPr>
+        <w:pStyle w:val="FirstParagraph"/>
+      </w:pPr>
+      <w:r>
+        <w:t xml:space="preserve">Inline comments can be done with the</w:t>
+      </w:r>
+      <w:r>
+        <w:t xml:space="preserve"> </w:t>
+      </w:r>
+      <w:r>
+        <w:rPr>
+          <w:rStyle w:val="VerbatimChar"/>
+        </w:rPr>
+        <w:t xml:space="preserve">'</w:t>
+      </w:r>
+      <w:r>
+        <w:t xml:space="preserve"> </w:t>
+      </w:r>
+      <w:r>
+        <w:t xml:space="preserve">character.</w:t>
+      </w:r>
+    </w:p>
+    <w:p>
+      <w:pPr>
+        <w:pStyle w:val="SourceCode"/>
+      </w:pPr>
+      <w:r>
+        <w:rPr>
+          <w:rStyle w:val="VerbatimChar"/>
+        </w:rPr>
+        <w:t xml:space="preserve">Print "hello!" 'this line prints hello on the output console</w:t>
+      </w:r>
+    </w:p>
+    <w:p>
+      <w:pPr>
         <w:pStyle w:val="Heading1"/>
       </w:pPr>
-      <w:bookmarkStart w:id="93" w:name="articles-and-tutorials"/>
-      <w:bookmarkEnd w:id="93"/>
+      <w:bookmarkStart w:id="94" w:name="articles-and-tutorials"/>
+      <w:bookmarkEnd w:id="94"/>
       <w:r>
         <w:t xml:space="preserve">Articles and Tutorials</w:t>
       </w:r>
@@ -15421,8 +15441,8 @@
       <w:pPr>
         <w:pStyle w:val="Heading3"/>
       </w:pPr>
-      <w:bookmarkStart w:id="94" w:name="operator-overloading-1"/>
-      <w:bookmarkEnd w:id="94"/>
+      <w:bookmarkStart w:id="95" w:name="operator-overloading-1"/>
+      <w:bookmarkEnd w:id="95"/>
       <w:r>
         <w:t xml:space="preserve">Operator Overloading</w:t>
       </w:r>
@@ -16073,8 +16093,8 @@
       <w:pPr>
         <w:pStyle w:val="Heading3"/>
       </w:pPr>
-      <w:bookmarkStart w:id="95" w:name="what-are-lambda-functions"/>
-      <w:bookmarkEnd w:id="95"/>
+      <w:bookmarkStart w:id="96" w:name="what-are-lambda-functions"/>
+      <w:bookmarkEnd w:id="96"/>
       <w:r>
         <w:t xml:space="preserve">What are 'lambda functions'?</w:t>
       </w:r>
@@ -16268,8 +16288,8 @@
       <w:pPr>
         <w:pStyle w:val="Heading3"/>
       </w:pPr>
-      <w:bookmarkStart w:id="96" w:name="namespaces-and-using."/>
-      <w:bookmarkEnd w:id="96"/>
+      <w:bookmarkStart w:id="97" w:name="namespaces-and-using."/>
+      <w:bookmarkEnd w:id="97"/>
       <w:r>
         <w:t xml:space="preserve">Namespaces and using.</w:t>
       </w:r>
@@ -16530,8 +16550,8 @@
       <w:pPr>
         <w:pStyle w:val="Heading3"/>
       </w:pPr>
-      <w:bookmarkStart w:id="97" w:name="multifile-projects-and-import."/>
-      <w:bookmarkEnd w:id="97"/>
+      <w:bookmarkStart w:id="98" w:name="multifile-projects-and-import."/>
+      <w:bookmarkEnd w:id="98"/>
       <w:r>
         <w:t xml:space="preserve">Multifile projects and #Import.</w:t>
       </w:r>
@@ -17198,8 +17218,8 @@
       <w:pPr>
         <w:pStyle w:val="Heading3"/>
       </w:pPr>
-      <w:bookmarkStart w:id="98" w:name="monkey2-target-sdks"/>
-      <w:bookmarkEnd w:id="98"/>
+      <w:bookmarkStart w:id="99" w:name="monkey2-target-sdks"/>
+      <w:bookmarkEnd w:id="99"/>
       <w:r>
         <w:t xml:space="preserve">Monkey2 Target SDKs</w:t>
       </w:r>
@@ -17216,8 +17236,8 @@
       <w:pPr>
         <w:pStyle w:val="Heading4"/>
       </w:pPr>
-      <w:bookmarkStart w:id="99" w:name="the-windows-desktop-target"/>
-      <w:bookmarkEnd w:id="99"/>
+      <w:bookmarkStart w:id="100" w:name="the-windows-desktop-target"/>
+      <w:bookmarkEnd w:id="100"/>
       <w:r>
         <w:t xml:space="preserve">The Windows Desktop Target</w:t>
       </w:r>
@@ -17282,8 +17302,8 @@
       <w:pPr>
         <w:pStyle w:val="Heading4"/>
       </w:pPr>
-      <w:bookmarkStart w:id="100" w:name="the-macos-desktop-target"/>
-      <w:bookmarkEnd w:id="100"/>
+      <w:bookmarkStart w:id="101" w:name="the-macos-desktop-target"/>
+      <w:bookmarkEnd w:id="101"/>
       <w:r>
         <w:t xml:space="preserve">The Macos Desktop Target</w:t>
       </w:r>
@@ -17300,8 +17320,8 @@
       <w:pPr>
         <w:pStyle w:val="Heading4"/>
       </w:pPr>
-      <w:bookmarkStart w:id="101" w:name="the-linux-desktop-target"/>
-      <w:bookmarkEnd w:id="101"/>
+      <w:bookmarkStart w:id="102" w:name="the-linux-desktop-target"/>
+      <w:bookmarkEnd w:id="102"/>
       <w:r>
         <w:t xml:space="preserve">The Linux Desktop Target</w:t>
       </w:r>
@@ -17318,8 +17338,8 @@
       <w:pPr>
         <w:pStyle w:val="Heading4"/>
       </w:pPr>
-      <w:bookmarkStart w:id="102" w:name="the-emscripten-and-wasm-targets"/>
-      <w:bookmarkEnd w:id="102"/>
+      <w:bookmarkStart w:id="103" w:name="the-emscripten-and-wasm-targets"/>
+      <w:bookmarkEnd w:id="103"/>
       <w:r>
         <w:t xml:space="preserve">The Emscripten and Wasm Targets</w:t>
       </w:r>
@@ -17344,8 +17364,8 @@
       <w:pPr>
         <w:pStyle w:val="Heading4"/>
       </w:pPr>
-      <w:bookmarkStart w:id="103" w:name="the-android-target"/>
-      <w:bookmarkEnd w:id="103"/>
+      <w:bookmarkStart w:id="104" w:name="the-android-target"/>
+      <w:bookmarkEnd w:id="104"/>
       <w:r>
         <w:t xml:space="preserve">The Android Target</w:t>
       </w:r>
@@ -17494,8 +17514,8 @@
       <w:pPr>
         <w:pStyle w:val="Heading4"/>
       </w:pPr>
-      <w:bookmarkStart w:id="104" w:name="the-ios-target"/>
-      <w:bookmarkEnd w:id="104"/>
+      <w:bookmarkStart w:id="105" w:name="the-ios-target"/>
+      <w:bookmarkEnd w:id="105"/>
       <w:r>
         <w:t xml:space="preserve">The iOS Target</w:t>
       </w:r>
@@ -17512,8 +17532,8 @@
       <w:pPr>
         <w:pStyle w:val="Heading1"/>
       </w:pPr>
-      <w:bookmarkStart w:id="105" w:name="the-mx2cc-compiler"/>
-      <w:bookmarkEnd w:id="105"/>
+      <w:bookmarkStart w:id="106" w:name="the-mx2cc-compiler"/>
+      <w:bookmarkEnd w:id="106"/>
       <w:r>
         <w:t xml:space="preserve">The mx2cc compiler</w:t>
       </w:r>
@@ -18137,7 +18157,7 @@
     </w:lvl>
   </w:abstractNum>
   <w:abstractNum w:abstractNumId="990">
-    <w:nsid w:val="1897a9e3"/>
+    <w:nsid w:val="f7883a54"/>
     <w:multiLevelType w:val="multilevel"/>
     <w:lvl w:ilvl="0">
       <w:numFmt w:val="bullet"/>
@@ -18218,7 +18238,7 @@
     </w:lvl>
   </w:abstractNum>
   <w:abstractNum w:abstractNumId="991">
-    <w:nsid w:val="64afe8d7"/>
+    <w:nsid w:val="f9f356cd"/>
     <w:multiLevelType w:val="multilevel"/>
     <w:lvl w:ilvl="0">
       <w:numFmt w:val="bullet"/>
@@ -18299,7 +18319,7 @@
     </w:lvl>
   </w:abstractNum>
   <w:abstractNum w:abstractNumId="99421">
-    <w:nsid w:val="a54d801b"/>
+    <w:nsid w:val="579c335f"/>
     <w:multiLevelType w:val="multilevel"/>
     <w:lvl w:ilvl="0">
       <w:start w:val="1"/>

</xml_diff>

<commit_message>
index types cleanup, enum corrections, add octal
</commit_message>
<xml_diff>
--- a/modules/monkey/docs/printableDocs.docx
+++ b/modules/monkey/docs/printableDocs.docx
@@ -18377,7 +18377,7 @@
     </w:lvl>
   </w:abstractNum>
   <w:abstractNum w:abstractNumId="990">
-    <w:nsid w:val="e32364de"/>
+    <w:nsid w:val="e855bd18"/>
     <w:multiLevelType w:val="multilevel"/>
     <w:lvl w:ilvl="0">
       <w:numFmt w:val="bullet"/>
@@ -18458,7 +18458,7 @@
     </w:lvl>
   </w:abstractNum>
   <w:abstractNum w:abstractNumId="991">
-    <w:nsid w:val="97b2a5a1"/>
+    <w:nsid w:val="c109c5f2"/>
     <w:multiLevelType w:val="multilevel"/>
     <w:lvl w:ilvl="0">
       <w:numFmt w:val="bullet"/>
@@ -18539,7 +18539,7 @@
     </w:lvl>
   </w:abstractNum>
   <w:abstractNum w:abstractNumId="99421">
-    <w:nsid w:val="bd12d3cc"/>
+    <w:nsid w:val="8ce6fab3"/>
     <w:multiLevelType w:val="multilevel"/>
     <w:lvl w:ilvl="0">
       <w:start w:val="1"/>

</xml_diff>